<commit_message>
Timer stop ir teisingo instance sukurimas
Galima run all test vienu metu be problemu
</commit_message>
<xml_diff>
--- a/2 laboratorinio ataskai.docx
+++ b/2 laboratorinio ataskai.docx
@@ -29,7 +29,7 @@
           <w:lang w:val="lt-LT" w:eastAsia="lt-LT"/>
         </w:rPr>
         <w:drawing>
-          <wp:inline distT="0" distB="0" distL="0" distR="0" wp14:anchorId="018DE3AF" wp14:editId="118B1045">
+          <wp:inline distT="0" distB="0" distL="0" distR="0" wp14:anchorId="018DE3AF" wp14:editId="05EAB525">
             <wp:extent cx="2374594" cy="1333500"/>
             <wp:effectExtent l="0" t="0" r="6985" b="0"/>
             <wp:docPr id="515164096" name="Paveikslėlis 2" descr="Image result for ktu logo"/>
@@ -317,7 +317,27 @@
                 <w:szCs w:val="28"/>
                 <w:lang w:val="lt-LT"/>
               </w:rPr>
-              <w:t>Gabija Skučaitė,</w:t>
+              <w:t xml:space="preserve">Gabija </w:t>
+            </w:r>
+            <w:proofErr w:type="spellStart"/>
+            <w:r>
+              <w:rPr>
+                <w:rFonts w:cs="Times New Roman"/>
+                <w:sz w:val="28"/>
+                <w:szCs w:val="28"/>
+                <w:lang w:val="lt-LT"/>
+              </w:rPr>
+              <w:t>Skučaitė</w:t>
+            </w:r>
+            <w:proofErr w:type="spellEnd"/>
+            <w:r>
+              <w:rPr>
+                <w:rFonts w:cs="Times New Roman"/>
+                <w:sz w:val="28"/>
+                <w:szCs w:val="28"/>
+                <w:lang w:val="lt-LT"/>
+              </w:rPr>
+              <w:t>,</w:t>
             </w:r>
             <w:r>
               <w:rPr>
@@ -526,6 +546,7 @@
                 <w:lang w:val="lt-LT"/>
               </w:rPr>
             </w:pPr>
+            <w:proofErr w:type="spellStart"/>
             <w:r>
               <w:rPr>
                 <w:rFonts w:cs="Times New Roman"/>
@@ -533,16 +554,46 @@
                 <w:szCs w:val="28"/>
                 <w:lang w:val="lt-LT"/>
               </w:rPr>
-              <w:t xml:space="preserve">lekt. </w:t>
+              <w:t>lekt</w:t>
             </w:r>
+            <w:proofErr w:type="spellEnd"/>
+            <w:r>
+              <w:rPr>
+                <w:rFonts w:cs="Times New Roman"/>
+                <w:sz w:val="28"/>
+                <w:szCs w:val="28"/>
+                <w:lang w:val="lt-LT"/>
+              </w:rPr>
+              <w:t xml:space="preserve">. </w:t>
+            </w:r>
+            <w:proofErr w:type="spellStart"/>
             <w:r>
               <w:rPr>
                 <w:rFonts w:cs="Times New Roman"/>
                 <w:sz w:val="28"/>
                 <w:szCs w:val="28"/>
               </w:rPr>
-              <w:t>Kiudys Eligijus</w:t>
+              <w:t>Kiudys</w:t>
             </w:r>
+            <w:proofErr w:type="spellEnd"/>
+            <w:r>
+              <w:rPr>
+                <w:rFonts w:cs="Times New Roman"/>
+                <w:sz w:val="28"/>
+                <w:szCs w:val="28"/>
+              </w:rPr>
+              <w:t xml:space="preserve"> </w:t>
+            </w:r>
+            <w:proofErr w:type="spellStart"/>
+            <w:r>
+              <w:rPr>
+                <w:rFonts w:cs="Times New Roman"/>
+                <w:sz w:val="28"/>
+                <w:szCs w:val="28"/>
+              </w:rPr>
+              <w:t>Eligijus</w:t>
+            </w:r>
+            <w:proofErr w:type="spellEnd"/>
           </w:p>
         </w:tc>
       </w:tr>
@@ -702,7 +753,7 @@
         <w:rPr>
           <w:noProof/>
         </w:rPr>
-        <w:instrText xml:space="preserve"> PAGEREF _Toc183641991 \h </w:instrText>
+        <w:instrText xml:space="preserve"> PAGEREF _Toc183732952 \h </w:instrText>
       </w:r>
       <w:r>
         <w:rPr>
@@ -785,7 +836,7 @@
         <w:rPr>
           <w:noProof/>
         </w:rPr>
-        <w:instrText xml:space="preserve"> PAGEREF _Toc183641992 \h </w:instrText>
+        <w:instrText xml:space="preserve"> PAGEREF _Toc183732953 \h </w:instrText>
       </w:r>
       <w:r>
         <w:rPr>
@@ -870,7 +921,7 @@
         <w:rPr>
           <w:noProof/>
         </w:rPr>
-        <w:instrText xml:space="preserve"> PAGEREF _Toc183641993 \h </w:instrText>
+        <w:instrText xml:space="preserve"> PAGEREF _Toc183732954 \h </w:instrText>
       </w:r>
       <w:r>
         <w:rPr>
@@ -953,7 +1004,7 @@
         <w:rPr>
           <w:noProof/>
         </w:rPr>
-        <w:instrText xml:space="preserve"> PAGEREF _Toc183641994 \h </w:instrText>
+        <w:instrText xml:space="preserve"> PAGEREF _Toc183732955 \h </w:instrText>
       </w:r>
       <w:r>
         <w:rPr>
@@ -1036,7 +1087,7 @@
         <w:rPr>
           <w:noProof/>
         </w:rPr>
-        <w:instrText xml:space="preserve"> PAGEREF _Toc183641995 \h </w:instrText>
+        <w:instrText xml:space="preserve"> PAGEREF _Toc183732956 \h </w:instrText>
       </w:r>
       <w:r>
         <w:rPr>
@@ -1121,7 +1172,7 @@
         <w:rPr>
           <w:noProof/>
         </w:rPr>
-        <w:instrText xml:space="preserve"> PAGEREF _Toc183641996 \h </w:instrText>
+        <w:instrText xml:space="preserve"> PAGEREF _Toc183732957 \h </w:instrText>
       </w:r>
       <w:r>
         <w:rPr>
@@ -1206,7 +1257,7 @@
         <w:rPr>
           <w:noProof/>
         </w:rPr>
-        <w:instrText xml:space="preserve"> PAGEREF _Toc183641997 \h </w:instrText>
+        <w:instrText xml:space="preserve"> PAGEREF _Toc183732958 \h </w:instrText>
       </w:r>
       <w:r>
         <w:rPr>
@@ -1291,7 +1342,7 @@
         <w:rPr>
           <w:noProof/>
         </w:rPr>
-        <w:instrText xml:space="preserve"> PAGEREF _Toc183641998 \h </w:instrText>
+        <w:instrText xml:space="preserve"> PAGEREF _Toc183732959 \h </w:instrText>
       </w:r>
       <w:r>
         <w:rPr>
@@ -1308,7 +1359,7 @@
         <w:rPr>
           <w:noProof/>
         </w:rPr>
-        <w:t>9</w:t>
+        <w:t>12</w:t>
       </w:r>
       <w:r>
         <w:rPr>
@@ -1376,7 +1427,7 @@
         <w:rPr>
           <w:noProof/>
         </w:rPr>
-        <w:instrText xml:space="preserve"> PAGEREF _Toc183641999 \h </w:instrText>
+        <w:instrText xml:space="preserve"> PAGEREF _Toc183732960 \h </w:instrText>
       </w:r>
       <w:r>
         <w:rPr>
@@ -1393,7 +1444,7 @@
         <w:rPr>
           <w:noProof/>
         </w:rPr>
-        <w:t>9</w:t>
+        <w:t>12</w:t>
       </w:r>
       <w:r>
         <w:rPr>
@@ -1461,7 +1512,7 @@
         <w:rPr>
           <w:noProof/>
         </w:rPr>
-        <w:instrText xml:space="preserve"> PAGEREF _Toc183642000 \h </w:instrText>
+        <w:instrText xml:space="preserve"> PAGEREF _Toc183732961 \h </w:instrText>
       </w:r>
       <w:r>
         <w:rPr>
@@ -1478,7 +1529,7 @@
         <w:rPr>
           <w:noProof/>
         </w:rPr>
-        <w:t>9</w:t>
+        <w:t>12</w:t>
       </w:r>
       <w:r>
         <w:rPr>
@@ -1546,7 +1597,7 @@
         <w:rPr>
           <w:noProof/>
         </w:rPr>
-        <w:instrText xml:space="preserve"> PAGEREF _Toc183642001 \h </w:instrText>
+        <w:instrText xml:space="preserve"> PAGEREF _Toc183732962 \h </w:instrText>
       </w:r>
       <w:r>
         <w:rPr>
@@ -1563,7 +1614,7 @@
         <w:rPr>
           <w:noProof/>
         </w:rPr>
-        <w:t>13</w:t>
+        <w:t>15</w:t>
       </w:r>
       <w:r>
         <w:rPr>
@@ -1631,7 +1682,7 @@
         <w:rPr>
           <w:noProof/>
         </w:rPr>
-        <w:instrText xml:space="preserve"> PAGEREF _Toc183642002 \h </w:instrText>
+        <w:instrText xml:space="preserve"> PAGEREF _Toc183732963 \h </w:instrText>
       </w:r>
       <w:r>
         <w:rPr>
@@ -1648,7 +1699,7 @@
         <w:rPr>
           <w:noProof/>
         </w:rPr>
-        <w:t>13</w:t>
+        <w:t>15</w:t>
       </w:r>
       <w:r>
         <w:rPr>
@@ -1716,7 +1767,7 @@
         <w:rPr>
           <w:noProof/>
         </w:rPr>
-        <w:instrText xml:space="preserve"> PAGEREF _Toc183642003 \h </w:instrText>
+        <w:instrText xml:space="preserve"> PAGEREF _Toc183732964 \h </w:instrText>
       </w:r>
       <w:r>
         <w:rPr>
@@ -1733,7 +1784,7 @@
         <w:rPr>
           <w:noProof/>
         </w:rPr>
-        <w:t>13</w:t>
+        <w:t>17</w:t>
       </w:r>
       <w:r>
         <w:rPr>
@@ -1770,10 +1821,23 @@
         </w:rPr>
       </w:pPr>
       <w:bookmarkStart w:id="1" w:name="_Toc183641544"/>
-      <w:bookmarkStart w:id="2" w:name="_Toc183641991"/>
+      <w:bookmarkStart w:id="2" w:name="_Toc183732952"/>
+      <w:proofErr w:type="spellStart"/>
       <w:r>
         <w:lastRenderedPageBreak/>
-        <w:t xml:space="preserve">Naudoti testavimo </w:t>
+        <w:t>Naudoti</w:t>
+      </w:r>
+      <w:proofErr w:type="spellEnd"/>
+      <w:r>
+        <w:t xml:space="preserve"> </w:t>
+      </w:r>
+      <w:proofErr w:type="spellStart"/>
+      <w:r>
+        <w:t>testavimo</w:t>
+      </w:r>
+      <w:proofErr w:type="spellEnd"/>
+      <w:r>
+        <w:t xml:space="preserve"> </w:t>
       </w:r>
       <w:r>
         <w:rPr>
@@ -1820,11 +1884,19 @@
           <w:lang w:val="lt-LT"/>
         </w:rPr>
       </w:pPr>
+      <w:proofErr w:type="spellStart"/>
       <w:r>
         <w:rPr>
           <w:lang w:val="lt-LT"/>
         </w:rPr>
-        <w:t>NUnit testavimo sistema – skirta vienetų ir integracinių testų rašymui.</w:t>
+        <w:t>NUnit</w:t>
+      </w:r>
+      <w:proofErr w:type="spellEnd"/>
+      <w:r>
+        <w:rPr>
+          <w:lang w:val="lt-LT"/>
+        </w:rPr>
+        <w:t xml:space="preserve"> testavimo sistema – skirta vienetų ir integracinių testų rašymui.</w:t>
       </w:r>
     </w:p>
     <w:p>
@@ -1842,7 +1914,63 @@
         <w:rPr>
           <w:lang w:val="lt-LT"/>
         </w:rPr>
-        <w:t xml:space="preserve"> Universe C# Unit Test Generator įrankis – skirtas generuoti vienetų testus.</w:t>
+        <w:t xml:space="preserve"> </w:t>
+      </w:r>
+      <w:proofErr w:type="spellStart"/>
+      <w:r>
+        <w:rPr>
+          <w:lang w:val="lt-LT"/>
+        </w:rPr>
+        <w:t>Universe</w:t>
+      </w:r>
+      <w:proofErr w:type="spellEnd"/>
+      <w:r>
+        <w:rPr>
+          <w:lang w:val="lt-LT"/>
+        </w:rPr>
+        <w:t xml:space="preserve"> C# </w:t>
+      </w:r>
+      <w:proofErr w:type="spellStart"/>
+      <w:r>
+        <w:rPr>
+          <w:lang w:val="lt-LT"/>
+        </w:rPr>
+        <w:t>Unit</w:t>
+      </w:r>
+      <w:proofErr w:type="spellEnd"/>
+      <w:r>
+        <w:rPr>
+          <w:lang w:val="lt-LT"/>
+        </w:rPr>
+        <w:t xml:space="preserve"> </w:t>
+      </w:r>
+      <w:proofErr w:type="spellStart"/>
+      <w:r>
+        <w:rPr>
+          <w:lang w:val="lt-LT"/>
+        </w:rPr>
+        <w:t>Test</w:t>
+      </w:r>
+      <w:proofErr w:type="spellEnd"/>
+      <w:r>
+        <w:rPr>
+          <w:lang w:val="lt-LT"/>
+        </w:rPr>
+        <w:t xml:space="preserve"> </w:t>
+      </w:r>
+      <w:proofErr w:type="spellStart"/>
+      <w:r>
+        <w:rPr>
+          <w:lang w:val="lt-LT"/>
+        </w:rPr>
+        <w:t>Generator</w:t>
+      </w:r>
+      <w:proofErr w:type="spellEnd"/>
+      <w:r>
+        <w:rPr>
+          <w:lang w:val="lt-LT"/>
+        </w:rPr>
+        <w:t xml:space="preserve"> įrankis – skirtas generuoti vienetų testus.</w:t>
       </w:r>
     </w:p>
     <w:p>
@@ -1856,11 +1984,19 @@
           <w:lang w:val="lt-LT"/>
         </w:rPr>
       </w:pPr>
+      <w:proofErr w:type="spellStart"/>
       <w:r>
         <w:rPr>
           <w:lang w:val="lt-LT"/>
         </w:rPr>
-        <w:t>ReSharper įrankis – skirtas vykdyti test</w:t>
+        <w:t>ReSharper</w:t>
+      </w:r>
+      <w:proofErr w:type="spellEnd"/>
+      <w:r>
+        <w:rPr>
+          <w:lang w:val="lt-LT"/>
+        </w:rPr>
+        <w:t xml:space="preserve"> įrankis – skirtas vykdyti test</w:t>
       </w:r>
       <w:r>
         <w:rPr>
@@ -1910,9 +2046,22 @@
         </w:numPr>
       </w:pPr>
       <w:bookmarkStart w:id="3" w:name="_Toc183641545"/>
-      <w:bookmarkStart w:id="4" w:name="_Toc183641992"/>
-      <w:r>
-        <w:t>Kodo padengimas testais</w:t>
+      <w:bookmarkStart w:id="4" w:name="_Toc183732953"/>
+      <w:proofErr w:type="spellStart"/>
+      <w:r>
+        <w:t>Kodo</w:t>
+      </w:r>
+      <w:proofErr w:type="spellEnd"/>
+      <w:r>
+        <w:t xml:space="preserve"> </w:t>
+      </w:r>
+      <w:proofErr w:type="spellStart"/>
+      <w:r>
+        <w:t>padengimas</w:t>
+      </w:r>
+      <w:proofErr w:type="spellEnd"/>
+      <w:r>
+        <w:t xml:space="preserve"> testais</w:t>
       </w:r>
       <w:bookmarkEnd w:id="3"/>
       <w:bookmarkEnd w:id="4"/>
@@ -1929,25 +2078,104 @@
           <w:color w:val="FF0000"/>
           <w:lang w:val="en-US"/>
         </w:rPr>
-        <w:t>*Reikia pasiekti 100% ir pakeisti screenshota.</w:t>
-      </w:r>
-    </w:p>
-    <w:p>
-      <w:pPr>
-        <w:rPr>
-          <w:lang w:val="en-US"/>
-        </w:rPr>
-      </w:pPr>
-      <w:r>
-        <w:rPr>
-          <w:noProof/>
+        <w:t>*</w:t>
+      </w:r>
+      <w:proofErr w:type="spellStart"/>
+      <w:r>
+        <w:rPr>
+          <w:color w:val="FF0000"/>
+          <w:lang w:val="en-US"/>
+        </w:rPr>
+        <w:t>Reikia</w:t>
+      </w:r>
+      <w:proofErr w:type="spellEnd"/>
+      <w:r>
+        <w:rPr>
+          <w:color w:val="FF0000"/>
+          <w:lang w:val="en-US"/>
+        </w:rPr>
+        <w:t xml:space="preserve"> </w:t>
+      </w:r>
+      <w:proofErr w:type="spellStart"/>
+      <w:r>
+        <w:rPr>
+          <w:color w:val="FF0000"/>
+          <w:lang w:val="en-US"/>
+        </w:rPr>
+        <w:t>pasiekti</w:t>
+      </w:r>
+      <w:proofErr w:type="spellEnd"/>
+      <w:r>
+        <w:rPr>
+          <w:color w:val="FF0000"/>
+          <w:lang w:val="en-US"/>
+        </w:rPr>
+        <w:t xml:space="preserve"> 100% </w:t>
+      </w:r>
+      <w:proofErr w:type="spellStart"/>
+      <w:r>
+        <w:rPr>
+          <w:color w:val="FF0000"/>
+          <w:lang w:val="en-US"/>
+        </w:rPr>
+        <w:t>ir</w:t>
+      </w:r>
+      <w:proofErr w:type="spellEnd"/>
+      <w:r>
+        <w:rPr>
+          <w:color w:val="FF0000"/>
+          <w:lang w:val="en-US"/>
+        </w:rPr>
+        <w:t xml:space="preserve"> </w:t>
+      </w:r>
+      <w:proofErr w:type="spellStart"/>
+      <w:r>
+        <w:rPr>
+          <w:color w:val="FF0000"/>
+          <w:lang w:val="en-US"/>
+        </w:rPr>
+        <w:t>pakeisti</w:t>
+      </w:r>
+      <w:proofErr w:type="spellEnd"/>
+      <w:r>
+        <w:rPr>
+          <w:color w:val="FF0000"/>
+          <w:lang w:val="en-US"/>
+        </w:rPr>
+        <w:t xml:space="preserve"> </w:t>
+      </w:r>
+      <w:proofErr w:type="spellStart"/>
+      <w:r>
+        <w:rPr>
+          <w:color w:val="FF0000"/>
+          <w:lang w:val="en-US"/>
+        </w:rPr>
+        <w:t>screenshota</w:t>
+      </w:r>
+      <w:proofErr w:type="spellEnd"/>
+      <w:r>
+        <w:rPr>
+          <w:color w:val="FF0000"/>
+          <w:lang w:val="en-US"/>
+        </w:rPr>
+        <w:t>.</w:t>
+      </w:r>
+    </w:p>
+    <w:p>
+      <w:pPr>
+        <w:rPr>
+          <w:lang w:val="en-US"/>
+        </w:rPr>
+      </w:pPr>
+      <w:r>
+        <w:rPr>
           <w:lang w:val="en-US"/>
         </w:rPr>
         <w:drawing>
-          <wp:inline distT="0" distB="0" distL="0" distR="0" wp14:anchorId="7DBFD781" wp14:editId="21D81CE1">
-            <wp:extent cx="4832584" cy="2924175"/>
-            <wp:effectExtent l="0" t="0" r="6350" b="0"/>
-            <wp:docPr id="1179883164" name="Picture 1" descr="A screenshot of a computer&#10;&#10;Description automatically generated"/>
+          <wp:inline distT="0" distB="0" distL="0" distR="0" wp14:anchorId="3C72D6B2" wp14:editId="3C9970C8">
+            <wp:extent cx="4420217" cy="2505425"/>
+            <wp:effectExtent l="0" t="0" r="0" b="9525"/>
+            <wp:docPr id="496469267" name="Picture 1" descr="A screenshot of a computer&#10;&#10;Description automatically generated"/>
             <wp:cNvGraphicFramePr>
               <a:graphicFrameLocks xmlns:a="http://schemas.openxmlformats.org/drawingml/2006/main" noChangeAspect="1"/>
             </wp:cNvGraphicFramePr>
@@ -1955,7 +2183,7 @@
               <a:graphicData uri="http://schemas.openxmlformats.org/drawingml/2006/picture">
                 <pic:pic xmlns:pic="http://schemas.openxmlformats.org/drawingml/2006/picture">
                   <pic:nvPicPr>
-                    <pic:cNvPr id="1179883164" name="Picture 1" descr="A screenshot of a computer&#10;&#10;Description automatically generated"/>
+                    <pic:cNvPr id="496469267" name="Picture 1" descr="A screenshot of a computer&#10;&#10;Description automatically generated"/>
                     <pic:cNvPicPr/>
                   </pic:nvPicPr>
                   <pic:blipFill>
@@ -1967,7 +2195,7 @@
                   <pic:spPr>
                     <a:xfrm>
                       <a:off x="0" y="0"/>
-                      <a:ext cx="4833259" cy="2924583"/>
+                      <a:ext cx="4420217" cy="2505425"/>
                     </a:xfrm>
                     <a:prstGeom prst="rect">
                       <a:avLst/>
@@ -1998,33 +2226,141 @@
           <w:lang w:val="en-US"/>
         </w:rPr>
       </w:pPr>
-      <w:bookmarkStart w:id="5" w:name="_Toc183641993"/>
-      <w:r>
-        <w:rPr>
-          <w:lang w:val="en-US"/>
-        </w:rPr>
-        <w:t>Sugeneruotų testų klasių pavyzdžiai</w:t>
+      <w:bookmarkStart w:id="5" w:name="_Toc183732954"/>
+      <w:proofErr w:type="spellStart"/>
+      <w:r>
+        <w:rPr>
+          <w:lang w:val="en-US"/>
+        </w:rPr>
+        <w:t>Sugeneruotų</w:t>
+      </w:r>
+      <w:proofErr w:type="spellEnd"/>
+      <w:r>
+        <w:rPr>
+          <w:lang w:val="en-US"/>
+        </w:rPr>
+        <w:t xml:space="preserve"> </w:t>
+      </w:r>
+      <w:proofErr w:type="spellStart"/>
+      <w:r>
+        <w:rPr>
+          <w:lang w:val="en-US"/>
+        </w:rPr>
+        <w:t>testų</w:t>
+      </w:r>
+      <w:proofErr w:type="spellEnd"/>
+      <w:r>
+        <w:rPr>
+          <w:lang w:val="en-US"/>
+        </w:rPr>
+        <w:t xml:space="preserve"> </w:t>
+      </w:r>
+      <w:proofErr w:type="spellStart"/>
+      <w:r>
+        <w:rPr>
+          <w:lang w:val="en-US"/>
+        </w:rPr>
+        <w:t>klasių</w:t>
+      </w:r>
+      <w:proofErr w:type="spellEnd"/>
+      <w:r>
+        <w:rPr>
+          <w:lang w:val="en-US"/>
+        </w:rPr>
+        <w:t xml:space="preserve"> </w:t>
+      </w:r>
+      <w:proofErr w:type="spellStart"/>
+      <w:r>
+        <w:rPr>
+          <w:lang w:val="en-US"/>
+        </w:rPr>
+        <w:t>pavyzdžiai</w:t>
       </w:r>
       <w:bookmarkEnd w:id="5"/>
-    </w:p>
-    <w:p>
-      <w:pPr>
-        <w:rPr>
-          <w:lang w:val="en-US"/>
-        </w:rPr>
-      </w:pPr>
-    </w:p>
-    <w:p>
-      <w:pPr>
-        <w:rPr>
-          <w:lang w:val="en-US"/>
-        </w:rPr>
-      </w:pPr>
-      <w:r>
-        <w:rPr>
-          <w:lang w:val="en-US"/>
-        </w:rPr>
-        <w:t>IceCreator klasei testuoti sugeneruoti testai:</w:t>
+      <w:proofErr w:type="spellEnd"/>
+    </w:p>
+    <w:p>
+      <w:pPr>
+        <w:rPr>
+          <w:lang w:val="en-US"/>
+        </w:rPr>
+      </w:pPr>
+    </w:p>
+    <w:p>
+      <w:pPr>
+        <w:rPr>
+          <w:lang w:val="en-US"/>
+        </w:rPr>
+      </w:pPr>
+      <w:proofErr w:type="spellStart"/>
+      <w:r>
+        <w:rPr>
+          <w:lang w:val="en-US"/>
+        </w:rPr>
+        <w:t>IceCreator</w:t>
+      </w:r>
+      <w:proofErr w:type="spellEnd"/>
+      <w:r>
+        <w:rPr>
+          <w:lang w:val="en-US"/>
+        </w:rPr>
+        <w:t xml:space="preserve"> </w:t>
+      </w:r>
+      <w:proofErr w:type="spellStart"/>
+      <w:r>
+        <w:rPr>
+          <w:lang w:val="en-US"/>
+        </w:rPr>
+        <w:t>klasei</w:t>
+      </w:r>
+      <w:proofErr w:type="spellEnd"/>
+      <w:r>
+        <w:rPr>
+          <w:lang w:val="en-US"/>
+        </w:rPr>
+        <w:t xml:space="preserve"> </w:t>
+      </w:r>
+      <w:proofErr w:type="spellStart"/>
+      <w:r>
+        <w:rPr>
+          <w:lang w:val="en-US"/>
+        </w:rPr>
+        <w:t>testuoti</w:t>
+      </w:r>
+      <w:proofErr w:type="spellEnd"/>
+      <w:r>
+        <w:rPr>
+          <w:lang w:val="en-US"/>
+        </w:rPr>
+        <w:t xml:space="preserve"> </w:t>
+      </w:r>
+      <w:proofErr w:type="spellStart"/>
+      <w:r>
+        <w:rPr>
+          <w:lang w:val="en-US"/>
+        </w:rPr>
+        <w:t>sugeneruoti</w:t>
+      </w:r>
+      <w:proofErr w:type="spellEnd"/>
+      <w:r>
+        <w:rPr>
+          <w:lang w:val="en-US"/>
+        </w:rPr>
+        <w:t xml:space="preserve"> </w:t>
+      </w:r>
+      <w:proofErr w:type="spellStart"/>
+      <w:r>
+        <w:rPr>
+          <w:lang w:val="en-US"/>
+        </w:rPr>
+        <w:t>testai</w:t>
+      </w:r>
+      <w:proofErr w:type="spellEnd"/>
+      <w:r>
+        <w:rPr>
+          <w:lang w:val="en-US"/>
+        </w:rPr>
+        <w:t>:</w:t>
       </w:r>
     </w:p>
     <w:p>
@@ -2141,7 +2477,63 @@
         <w:rPr>
           <w:lang w:val="en-US"/>
         </w:rPr>
-        <w:t>Builder klasei testuoti sugeneruoti testai:</w:t>
+        <w:t xml:space="preserve">Builder </w:t>
+      </w:r>
+      <w:proofErr w:type="spellStart"/>
+      <w:r>
+        <w:rPr>
+          <w:lang w:val="en-US"/>
+        </w:rPr>
+        <w:t>klasei</w:t>
+      </w:r>
+      <w:proofErr w:type="spellEnd"/>
+      <w:r>
+        <w:rPr>
+          <w:lang w:val="en-US"/>
+        </w:rPr>
+        <w:t xml:space="preserve"> </w:t>
+      </w:r>
+      <w:proofErr w:type="spellStart"/>
+      <w:r>
+        <w:rPr>
+          <w:lang w:val="en-US"/>
+        </w:rPr>
+        <w:t>testuoti</w:t>
+      </w:r>
+      <w:proofErr w:type="spellEnd"/>
+      <w:r>
+        <w:rPr>
+          <w:lang w:val="en-US"/>
+        </w:rPr>
+        <w:t xml:space="preserve"> </w:t>
+      </w:r>
+      <w:proofErr w:type="spellStart"/>
+      <w:r>
+        <w:rPr>
+          <w:lang w:val="en-US"/>
+        </w:rPr>
+        <w:t>sugeneruoti</w:t>
+      </w:r>
+      <w:proofErr w:type="spellEnd"/>
+      <w:r>
+        <w:rPr>
+          <w:lang w:val="en-US"/>
+        </w:rPr>
+        <w:t xml:space="preserve"> </w:t>
+      </w:r>
+      <w:proofErr w:type="spellStart"/>
+      <w:r>
+        <w:rPr>
+          <w:lang w:val="en-US"/>
+        </w:rPr>
+        <w:t>testai</w:t>
+      </w:r>
+      <w:proofErr w:type="spellEnd"/>
+      <w:r>
+        <w:rPr>
+          <w:lang w:val="en-US"/>
+        </w:rPr>
+        <w:t>:</w:t>
       </w:r>
     </w:p>
     <w:p>
@@ -2361,13 +2753,39 @@
         </w:numPr>
       </w:pPr>
       <w:bookmarkStart w:id="6" w:name="_Toc183641546"/>
-      <w:bookmarkStart w:id="7" w:name="_Toc183641994"/>
+      <w:bookmarkStart w:id="7" w:name="_Toc183732955"/>
+      <w:proofErr w:type="spellStart"/>
       <w:r>
         <w:lastRenderedPageBreak/>
-        <w:t>Vienetų testai parašyti rankiniu būdu</w:t>
+        <w:t>Vienetų</w:t>
+      </w:r>
+      <w:proofErr w:type="spellEnd"/>
+      <w:r>
+        <w:t xml:space="preserve"> testai </w:t>
+      </w:r>
+      <w:proofErr w:type="spellStart"/>
+      <w:r>
+        <w:t>parašyti</w:t>
+      </w:r>
+      <w:proofErr w:type="spellEnd"/>
+      <w:r>
+        <w:t xml:space="preserve"> </w:t>
+      </w:r>
+      <w:proofErr w:type="spellStart"/>
+      <w:r>
+        <w:t>rankiniu</w:t>
+      </w:r>
+      <w:proofErr w:type="spellEnd"/>
+      <w:r>
+        <w:t xml:space="preserve"> </w:t>
+      </w:r>
+      <w:proofErr w:type="spellStart"/>
+      <w:r>
+        <w:t>būdu</w:t>
       </w:r>
       <w:bookmarkEnd w:id="6"/>
       <w:bookmarkEnd w:id="7"/>
+      <w:proofErr w:type="spellEnd"/>
     </w:p>
     <w:p>
       <w:pPr>
@@ -2385,9 +2803,22 @@
         </w:numPr>
       </w:pPr>
       <w:bookmarkStart w:id="8" w:name="_Toc183641547"/>
-      <w:bookmarkStart w:id="9" w:name="_Toc183641995"/>
-      <w:r>
-        <w:t>Vytenio vienetų testai</w:t>
+      <w:bookmarkStart w:id="9" w:name="_Toc183732956"/>
+      <w:proofErr w:type="spellStart"/>
+      <w:r>
+        <w:t>Vytenio</w:t>
+      </w:r>
+      <w:proofErr w:type="spellEnd"/>
+      <w:r>
+        <w:t xml:space="preserve"> </w:t>
+      </w:r>
+      <w:proofErr w:type="spellStart"/>
+      <w:r>
+        <w:t>vienetų</w:t>
+      </w:r>
+      <w:proofErr w:type="spellEnd"/>
+      <w:r>
+        <w:t xml:space="preserve"> testai</w:t>
       </w:r>
       <w:bookmarkEnd w:id="8"/>
       <w:bookmarkEnd w:id="9"/>
@@ -2405,11 +2836,61 @@
           <w:lang w:val="en-US"/>
         </w:rPr>
       </w:pPr>
-      <w:r>
-        <w:rPr>
-          <w:lang w:val="en-US"/>
-        </w:rPr>
-        <w:t>Testuotas GameClientFacade klasės metodas:</w:t>
+      <w:proofErr w:type="spellStart"/>
+      <w:r>
+        <w:rPr>
+          <w:lang w:val="en-US"/>
+        </w:rPr>
+        <w:t>Testuotas</w:t>
+      </w:r>
+      <w:proofErr w:type="spellEnd"/>
+      <w:r>
+        <w:rPr>
+          <w:lang w:val="en-US"/>
+        </w:rPr>
+        <w:t xml:space="preserve"> </w:t>
+      </w:r>
+      <w:proofErr w:type="spellStart"/>
+      <w:r>
+        <w:rPr>
+          <w:lang w:val="en-US"/>
+        </w:rPr>
+        <w:t>GameClientFacade</w:t>
+      </w:r>
+      <w:proofErr w:type="spellEnd"/>
+      <w:r>
+        <w:rPr>
+          <w:lang w:val="en-US"/>
+        </w:rPr>
+        <w:t xml:space="preserve"> </w:t>
+      </w:r>
+      <w:proofErr w:type="spellStart"/>
+      <w:r>
+        <w:rPr>
+          <w:lang w:val="en-US"/>
+        </w:rPr>
+        <w:t>klasės</w:t>
+      </w:r>
+      <w:proofErr w:type="spellEnd"/>
+      <w:r>
+        <w:rPr>
+          <w:lang w:val="en-US"/>
+        </w:rPr>
+        <w:t xml:space="preserve"> </w:t>
+      </w:r>
+      <w:proofErr w:type="spellStart"/>
+      <w:r>
+        <w:rPr>
+          <w:lang w:val="en-US"/>
+        </w:rPr>
+        <w:t>metodas</w:t>
+      </w:r>
+      <w:proofErr w:type="spellEnd"/>
+      <w:r>
+        <w:rPr>
+          <w:lang w:val="en-US"/>
+        </w:rPr>
+        <w:t>:</w:t>
       </w:r>
     </w:p>
     <w:p>
@@ -2473,11 +2954,33 @@
           <w:lang w:val="en-US"/>
         </w:rPr>
       </w:pPr>
-      <w:r>
-        <w:rPr>
-          <w:lang w:val="en-US"/>
-        </w:rPr>
-        <w:t>Vienetų testas:</w:t>
+      <w:proofErr w:type="spellStart"/>
+      <w:r>
+        <w:rPr>
+          <w:lang w:val="en-US"/>
+        </w:rPr>
+        <w:t>Vienetų</w:t>
+      </w:r>
+      <w:proofErr w:type="spellEnd"/>
+      <w:r>
+        <w:rPr>
+          <w:lang w:val="en-US"/>
+        </w:rPr>
+        <w:t xml:space="preserve"> </w:t>
+      </w:r>
+      <w:proofErr w:type="spellStart"/>
+      <w:r>
+        <w:rPr>
+          <w:lang w:val="en-US"/>
+        </w:rPr>
+        <w:t>testas</w:t>
+      </w:r>
+      <w:proofErr w:type="spellEnd"/>
+      <w:r>
+        <w:rPr>
+          <w:lang w:val="en-US"/>
+        </w:rPr>
+        <w:t>:</w:t>
       </w:r>
     </w:p>
     <w:p>
@@ -2590,11 +3093,19 @@
           <w:lang w:val="en-US"/>
         </w:rPr>
       </w:pPr>
-      <w:r>
-        <w:rPr>
-          <w:lang w:val="en-US"/>
-        </w:rPr>
-        <w:t>Rezultatas:</w:t>
+      <w:proofErr w:type="spellStart"/>
+      <w:r>
+        <w:rPr>
+          <w:lang w:val="en-US"/>
+        </w:rPr>
+        <w:t>Rezultatas</w:t>
+      </w:r>
+      <w:proofErr w:type="spellEnd"/>
+      <w:r>
+        <w:rPr>
+          <w:lang w:val="en-US"/>
+        </w:rPr>
+        <w:t>:</w:t>
       </w:r>
     </w:p>
     <w:p>
@@ -2665,11 +3176,61 @@
           <w:lang w:val="en-US"/>
         </w:rPr>
       </w:pPr>
-      <w:r>
-        <w:rPr>
-          <w:lang w:val="en-US"/>
-        </w:rPr>
-        <w:t>Testuotas GameClientFacade klasės metodas:</w:t>
+      <w:proofErr w:type="spellStart"/>
+      <w:r>
+        <w:rPr>
+          <w:lang w:val="en-US"/>
+        </w:rPr>
+        <w:t>Testuotas</w:t>
+      </w:r>
+      <w:proofErr w:type="spellEnd"/>
+      <w:r>
+        <w:rPr>
+          <w:lang w:val="en-US"/>
+        </w:rPr>
+        <w:t xml:space="preserve"> </w:t>
+      </w:r>
+      <w:proofErr w:type="spellStart"/>
+      <w:r>
+        <w:rPr>
+          <w:lang w:val="en-US"/>
+        </w:rPr>
+        <w:t>GameClientFacade</w:t>
+      </w:r>
+      <w:proofErr w:type="spellEnd"/>
+      <w:r>
+        <w:rPr>
+          <w:lang w:val="en-US"/>
+        </w:rPr>
+        <w:t xml:space="preserve"> </w:t>
+      </w:r>
+      <w:proofErr w:type="spellStart"/>
+      <w:r>
+        <w:rPr>
+          <w:lang w:val="en-US"/>
+        </w:rPr>
+        <w:t>klasės</w:t>
+      </w:r>
+      <w:proofErr w:type="spellEnd"/>
+      <w:r>
+        <w:rPr>
+          <w:lang w:val="en-US"/>
+        </w:rPr>
+        <w:t xml:space="preserve"> </w:t>
+      </w:r>
+      <w:proofErr w:type="spellStart"/>
+      <w:r>
+        <w:rPr>
+          <w:lang w:val="en-US"/>
+        </w:rPr>
+        <w:t>metodas</w:t>
+      </w:r>
+      <w:proofErr w:type="spellEnd"/>
+      <w:r>
+        <w:rPr>
+          <w:lang w:val="en-US"/>
+        </w:rPr>
+        <w:t>:</w:t>
       </w:r>
     </w:p>
     <w:p>
@@ -2733,12 +3294,34 @@
           <w:lang w:val="en-US"/>
         </w:rPr>
       </w:pPr>
+      <w:proofErr w:type="spellStart"/>
       <w:r>
         <w:rPr>
           <w:lang w:val="en-US"/>
         </w:rPr>
         <w:lastRenderedPageBreak/>
-        <w:t>Vienetų testas:</w:t>
+        <w:t>Vienetų</w:t>
+      </w:r>
+      <w:proofErr w:type="spellEnd"/>
+      <w:r>
+        <w:rPr>
+          <w:lang w:val="en-US"/>
+        </w:rPr>
+        <w:t xml:space="preserve"> </w:t>
+      </w:r>
+      <w:proofErr w:type="spellStart"/>
+      <w:r>
+        <w:rPr>
+          <w:lang w:val="en-US"/>
+        </w:rPr>
+        <w:t>testas</w:t>
+      </w:r>
+      <w:proofErr w:type="spellEnd"/>
+      <w:r>
+        <w:rPr>
+          <w:lang w:val="en-US"/>
+        </w:rPr>
+        <w:t>:</w:t>
       </w:r>
     </w:p>
     <w:p>
@@ -2802,11 +3385,19 @@
           <w:lang w:val="en-US"/>
         </w:rPr>
       </w:pPr>
-      <w:r>
-        <w:rPr>
-          <w:lang w:val="en-US"/>
-        </w:rPr>
-        <w:t>Rezultatas:</w:t>
+      <w:proofErr w:type="spellStart"/>
+      <w:r>
+        <w:rPr>
+          <w:lang w:val="en-US"/>
+        </w:rPr>
+        <w:t>Rezultatas</w:t>
+      </w:r>
+      <w:proofErr w:type="spellEnd"/>
+      <w:r>
+        <w:rPr>
+          <w:lang w:val="en-US"/>
+        </w:rPr>
+        <w:t>:</w:t>
       </w:r>
     </w:p>
     <w:p>
@@ -2876,15 +3467,45 @@
         </w:rPr>
       </w:pPr>
       <w:bookmarkStart w:id="10" w:name="_Toc183641548"/>
-      <w:bookmarkStart w:id="11" w:name="_Toc183641996"/>
-      <w:r>
-        <w:rPr>
-          <w:lang w:val="en-US"/>
-        </w:rPr>
-        <w:t>Gabijos vienetų testai</w:t>
+      <w:bookmarkStart w:id="11" w:name="_Toc183732957"/>
+      <w:proofErr w:type="spellStart"/>
+      <w:r>
+        <w:rPr>
+          <w:lang w:val="en-US"/>
+        </w:rPr>
+        <w:t>Gabijos</w:t>
+      </w:r>
+      <w:proofErr w:type="spellEnd"/>
+      <w:r>
+        <w:rPr>
+          <w:lang w:val="en-US"/>
+        </w:rPr>
+        <w:t xml:space="preserve"> </w:t>
+      </w:r>
+      <w:proofErr w:type="spellStart"/>
+      <w:r>
+        <w:rPr>
+          <w:lang w:val="en-US"/>
+        </w:rPr>
+        <w:t>vienetų</w:t>
+      </w:r>
+      <w:proofErr w:type="spellEnd"/>
+      <w:r>
+        <w:rPr>
+          <w:lang w:val="en-US"/>
+        </w:rPr>
+        <w:t xml:space="preserve"> </w:t>
+      </w:r>
+      <w:proofErr w:type="spellStart"/>
+      <w:r>
+        <w:rPr>
+          <w:lang w:val="en-US"/>
+        </w:rPr>
+        <w:t>testai</w:t>
       </w:r>
       <w:bookmarkEnd w:id="10"/>
       <w:bookmarkEnd w:id="11"/>
+      <w:proofErr w:type="spellEnd"/>
     </w:p>
     <w:p>
       <w:pPr>
@@ -2898,35 +3519,109 @@
         </w:rPr>
       </w:pPr>
       <w:bookmarkStart w:id="12" w:name="_Toc183641549"/>
-      <w:bookmarkStart w:id="13" w:name="_Toc183641997"/>
-      <w:r>
-        <w:rPr>
-          <w:lang w:val="en-US"/>
-        </w:rPr>
-        <w:t>Mariaus vienetų testai</w:t>
+      <w:bookmarkStart w:id="13" w:name="_Toc183732958"/>
+      <w:proofErr w:type="spellStart"/>
+      <w:r>
+        <w:rPr>
+          <w:lang w:val="en-US"/>
+        </w:rPr>
+        <w:t>Mariaus</w:t>
+      </w:r>
+      <w:proofErr w:type="spellEnd"/>
+      <w:r>
+        <w:rPr>
+          <w:lang w:val="en-US"/>
+        </w:rPr>
+        <w:t xml:space="preserve"> </w:t>
+      </w:r>
+      <w:proofErr w:type="spellStart"/>
+      <w:r>
+        <w:rPr>
+          <w:lang w:val="en-US"/>
+        </w:rPr>
+        <w:t>vienetų</w:t>
+      </w:r>
+      <w:proofErr w:type="spellEnd"/>
+      <w:r>
+        <w:rPr>
+          <w:lang w:val="en-US"/>
+        </w:rPr>
+        <w:t xml:space="preserve"> </w:t>
+      </w:r>
+      <w:proofErr w:type="spellStart"/>
+      <w:r>
+        <w:rPr>
+          <w:lang w:val="en-US"/>
+        </w:rPr>
+        <w:t>testai</w:t>
       </w:r>
       <w:bookmarkEnd w:id="12"/>
       <w:bookmarkEnd w:id="13"/>
-    </w:p>
-    <w:p>
-      <w:pPr>
-        <w:rPr>
-          <w:lang w:val="en-US"/>
-        </w:rPr>
-      </w:pPr>
-    </w:p>
-    <w:p>
-      <w:pPr>
-        <w:rPr>
-          <w:lang w:val="en-US"/>
-        </w:rPr>
-      </w:pPr>
-      <w:r>
-        <w:rPr>
-          <w:lang w:val="en-US"/>
-        </w:rPr>
-        <w:t>Testuotas GameClientFacade klasės metodas</w:t>
-      </w:r>
+      <w:proofErr w:type="spellEnd"/>
+    </w:p>
+    <w:p>
+      <w:pPr>
+        <w:rPr>
+          <w:lang w:val="en-US"/>
+        </w:rPr>
+      </w:pPr>
+    </w:p>
+    <w:p>
+      <w:pPr>
+        <w:rPr>
+          <w:lang w:val="en-US"/>
+        </w:rPr>
+      </w:pPr>
+      <w:proofErr w:type="spellStart"/>
+      <w:r>
+        <w:rPr>
+          <w:lang w:val="en-US"/>
+        </w:rPr>
+        <w:t>Testuotas</w:t>
+      </w:r>
+      <w:proofErr w:type="spellEnd"/>
+      <w:r>
+        <w:rPr>
+          <w:lang w:val="en-US"/>
+        </w:rPr>
+        <w:t xml:space="preserve"> </w:t>
+      </w:r>
+      <w:proofErr w:type="spellStart"/>
+      <w:r>
+        <w:rPr>
+          <w:lang w:val="en-US"/>
+        </w:rPr>
+        <w:t>GameClientFacade</w:t>
+      </w:r>
+      <w:proofErr w:type="spellEnd"/>
+      <w:r>
+        <w:rPr>
+          <w:lang w:val="en-US"/>
+        </w:rPr>
+        <w:t xml:space="preserve"> </w:t>
+      </w:r>
+      <w:proofErr w:type="spellStart"/>
+      <w:r>
+        <w:rPr>
+          <w:lang w:val="en-US"/>
+        </w:rPr>
+        <w:t>klasės</w:t>
+      </w:r>
+      <w:proofErr w:type="spellEnd"/>
+      <w:r>
+        <w:rPr>
+          <w:lang w:val="en-US"/>
+        </w:rPr>
+        <w:t xml:space="preserve"> </w:t>
+      </w:r>
+      <w:proofErr w:type="spellStart"/>
+      <w:r>
+        <w:rPr>
+          <w:lang w:val="en-US"/>
+        </w:rPr>
+        <w:t>metodas</w:t>
+      </w:r>
+      <w:proofErr w:type="spellEnd"/>
       <w:r>
         <w:rPr>
           <w:lang w:val="en-US"/>
@@ -3006,12 +3701,34 @@
           <w:lang w:val="en-US"/>
         </w:rPr>
       </w:pPr>
+      <w:proofErr w:type="spellStart"/>
       <w:r>
         <w:rPr>
           <w:lang w:val="en-US"/>
         </w:rPr>
         <w:lastRenderedPageBreak/>
-        <w:t>Vienetų testas:</w:t>
+        <w:t>Vienetų</w:t>
+      </w:r>
+      <w:proofErr w:type="spellEnd"/>
+      <w:r>
+        <w:rPr>
+          <w:lang w:val="en-US"/>
+        </w:rPr>
+        <w:t xml:space="preserve"> </w:t>
+      </w:r>
+      <w:proofErr w:type="spellStart"/>
+      <w:r>
+        <w:rPr>
+          <w:lang w:val="en-US"/>
+        </w:rPr>
+        <w:t>testas</w:t>
+      </w:r>
+      <w:proofErr w:type="spellEnd"/>
+      <w:r>
+        <w:rPr>
+          <w:lang w:val="en-US"/>
+        </w:rPr>
+        <w:t>:</w:t>
       </w:r>
       <w:r>
         <w:rPr>
@@ -3086,11 +3803,19 @@
           <w:lang w:val="en-US"/>
         </w:rPr>
       </w:pPr>
-      <w:r>
-        <w:rPr>
-          <w:lang w:val="en-US"/>
-        </w:rPr>
-        <w:t>Rezultatas:</w:t>
+      <w:proofErr w:type="spellStart"/>
+      <w:r>
+        <w:rPr>
+          <w:lang w:val="en-US"/>
+        </w:rPr>
+        <w:t>Rezultatas</w:t>
+      </w:r>
+      <w:proofErr w:type="spellEnd"/>
+      <w:r>
+        <w:rPr>
+          <w:lang w:val="en-US"/>
+        </w:rPr>
+        <w:t>:</w:t>
       </w:r>
     </w:p>
     <w:p>
@@ -3159,11 +3884,33 @@
           <w:lang w:val="en-US"/>
         </w:rPr>
       </w:pPr>
-      <w:r>
-        <w:rPr>
-          <w:lang w:val="en-US"/>
-        </w:rPr>
-        <w:t>Vienetų testas:</w:t>
+      <w:proofErr w:type="spellStart"/>
+      <w:r>
+        <w:rPr>
+          <w:lang w:val="en-US"/>
+        </w:rPr>
+        <w:t>Vienetų</w:t>
+      </w:r>
+      <w:proofErr w:type="spellEnd"/>
+      <w:r>
+        <w:rPr>
+          <w:lang w:val="en-US"/>
+        </w:rPr>
+        <w:t xml:space="preserve"> </w:t>
+      </w:r>
+      <w:proofErr w:type="spellStart"/>
+      <w:r>
+        <w:rPr>
+          <w:lang w:val="en-US"/>
+        </w:rPr>
+        <w:t>testas</w:t>
+      </w:r>
+      <w:proofErr w:type="spellEnd"/>
+      <w:r>
+        <w:rPr>
+          <w:lang w:val="en-US"/>
+        </w:rPr>
+        <w:t>:</w:t>
       </w:r>
     </w:p>
     <w:p>
@@ -3232,11 +3979,19 @@
           <w:lang w:val="en-US"/>
         </w:rPr>
       </w:pPr>
-      <w:r>
-        <w:rPr>
-          <w:lang w:val="en-US"/>
-        </w:rPr>
-        <w:t>Rezultatas:</w:t>
+      <w:proofErr w:type="spellStart"/>
+      <w:r>
+        <w:rPr>
+          <w:lang w:val="en-US"/>
+        </w:rPr>
+        <w:t>Rezultatas</w:t>
+      </w:r>
+      <w:proofErr w:type="spellEnd"/>
+      <w:r>
+        <w:rPr>
+          <w:lang w:val="en-US"/>
+        </w:rPr>
+        <w:t>:</w:t>
       </w:r>
     </w:p>
     <w:p>
@@ -3306,11 +4061,61 @@
           <w:lang w:val="en-US"/>
         </w:rPr>
       </w:pPr>
-      <w:r>
-        <w:rPr>
-          <w:lang w:val="en-US"/>
-        </w:rPr>
-        <w:t>Testuotas GameClientFacade klasės metodas:</w:t>
+      <w:proofErr w:type="spellStart"/>
+      <w:r>
+        <w:rPr>
+          <w:lang w:val="en-US"/>
+        </w:rPr>
+        <w:t>Testuotas</w:t>
+      </w:r>
+      <w:proofErr w:type="spellEnd"/>
+      <w:r>
+        <w:rPr>
+          <w:lang w:val="en-US"/>
+        </w:rPr>
+        <w:t xml:space="preserve"> </w:t>
+      </w:r>
+      <w:proofErr w:type="spellStart"/>
+      <w:r>
+        <w:rPr>
+          <w:lang w:val="en-US"/>
+        </w:rPr>
+        <w:t>GameClientFacade</w:t>
+      </w:r>
+      <w:proofErr w:type="spellEnd"/>
+      <w:r>
+        <w:rPr>
+          <w:lang w:val="en-US"/>
+        </w:rPr>
+        <w:t xml:space="preserve"> </w:t>
+      </w:r>
+      <w:proofErr w:type="spellStart"/>
+      <w:r>
+        <w:rPr>
+          <w:lang w:val="en-US"/>
+        </w:rPr>
+        <w:t>klasės</w:t>
+      </w:r>
+      <w:proofErr w:type="spellEnd"/>
+      <w:r>
+        <w:rPr>
+          <w:lang w:val="en-US"/>
+        </w:rPr>
+        <w:t xml:space="preserve"> </w:t>
+      </w:r>
+      <w:proofErr w:type="spellStart"/>
+      <w:r>
+        <w:rPr>
+          <w:lang w:val="en-US"/>
+        </w:rPr>
+        <w:t>metodas</w:t>
+      </w:r>
+      <w:proofErr w:type="spellEnd"/>
+      <w:r>
+        <w:rPr>
+          <w:lang w:val="en-US"/>
+        </w:rPr>
+        <w:t>:</w:t>
       </w:r>
     </w:p>
     <w:p>
@@ -3379,11 +4184,33 @@
           <w:lang w:val="en-US"/>
         </w:rPr>
       </w:pPr>
-      <w:r>
-        <w:rPr>
-          <w:lang w:val="en-US"/>
-        </w:rPr>
-        <w:t>Vienetų testas:</w:t>
+      <w:proofErr w:type="spellStart"/>
+      <w:r>
+        <w:rPr>
+          <w:lang w:val="en-US"/>
+        </w:rPr>
+        <w:t>Vienetų</w:t>
+      </w:r>
+      <w:proofErr w:type="spellEnd"/>
+      <w:r>
+        <w:rPr>
+          <w:lang w:val="en-US"/>
+        </w:rPr>
+        <w:t xml:space="preserve"> </w:t>
+      </w:r>
+      <w:proofErr w:type="spellStart"/>
+      <w:r>
+        <w:rPr>
+          <w:lang w:val="en-US"/>
+        </w:rPr>
+        <w:t>testas</w:t>
+      </w:r>
+      <w:proofErr w:type="spellEnd"/>
+      <w:r>
+        <w:rPr>
+          <w:lang w:val="en-US"/>
+        </w:rPr>
+        <w:t>:</w:t>
       </w:r>
     </w:p>
     <w:p>
@@ -3452,11 +4279,19 @@
           <w:lang w:val="en-US"/>
         </w:rPr>
       </w:pPr>
-      <w:r>
-        <w:rPr>
-          <w:lang w:val="en-US"/>
-        </w:rPr>
-        <w:t>Rezultatas:</w:t>
+      <w:proofErr w:type="spellStart"/>
+      <w:r>
+        <w:rPr>
+          <w:lang w:val="en-US"/>
+        </w:rPr>
+        <w:t>Rezultatas</w:t>
+      </w:r>
+      <w:proofErr w:type="spellEnd"/>
+      <w:r>
+        <w:rPr>
+          <w:lang w:val="en-US"/>
+        </w:rPr>
+        <w:t>:</w:t>
       </w:r>
     </w:p>
     <w:p>
@@ -3532,15 +4367,37 @@
         </w:rPr>
       </w:pPr>
       <w:bookmarkStart w:id="14" w:name="_Toc183641550"/>
-      <w:bookmarkStart w:id="15" w:name="_Toc183641998"/>
-      <w:r>
-        <w:rPr>
-          <w:lang w:val="en-US"/>
-        </w:rPr>
-        <w:t>Igno vienetų testai</w:t>
+      <w:bookmarkStart w:id="15" w:name="_Toc183732959"/>
+      <w:r>
+        <w:rPr>
+          <w:lang w:val="en-US"/>
+        </w:rPr>
+        <w:t xml:space="preserve">Igno </w:t>
+      </w:r>
+      <w:proofErr w:type="spellStart"/>
+      <w:r>
+        <w:rPr>
+          <w:lang w:val="en-US"/>
+        </w:rPr>
+        <w:t>vienetų</w:t>
+      </w:r>
+      <w:proofErr w:type="spellEnd"/>
+      <w:r>
+        <w:rPr>
+          <w:lang w:val="en-US"/>
+        </w:rPr>
+        <w:t xml:space="preserve"> </w:t>
+      </w:r>
+      <w:proofErr w:type="spellStart"/>
+      <w:r>
+        <w:rPr>
+          <w:lang w:val="en-US"/>
+        </w:rPr>
+        <w:t>testai</w:t>
       </w:r>
       <w:bookmarkEnd w:id="14"/>
       <w:bookmarkEnd w:id="15"/>
+      <w:proofErr w:type="spellEnd"/>
     </w:p>
     <w:p>
       <w:pPr>
@@ -3574,15 +4431,31 @@
         <w:t xml:space="preserve"> </w:t>
       </w:r>
       <w:bookmarkStart w:id="16" w:name="_Toc183641551"/>
-      <w:bookmarkStart w:id="17" w:name="_Toc183641999"/>
-      <w:r>
-        <w:rPr>
-          <w:lang w:val="en-US"/>
-        </w:rPr>
-        <w:t>Integraciniai testai</w:t>
+      <w:bookmarkStart w:id="17" w:name="_Toc183732960"/>
+      <w:proofErr w:type="spellStart"/>
+      <w:r>
+        <w:rPr>
+          <w:lang w:val="en-US"/>
+        </w:rPr>
+        <w:t>Integraciniai</w:t>
+      </w:r>
+      <w:proofErr w:type="spellEnd"/>
+      <w:r>
+        <w:rPr>
+          <w:lang w:val="en-US"/>
+        </w:rPr>
+        <w:t xml:space="preserve"> </w:t>
+      </w:r>
+      <w:proofErr w:type="spellStart"/>
+      <w:r>
+        <w:rPr>
+          <w:lang w:val="en-US"/>
+        </w:rPr>
+        <w:t>testai</w:t>
       </w:r>
       <w:bookmarkEnd w:id="16"/>
       <w:bookmarkEnd w:id="17"/>
+      <w:proofErr w:type="spellEnd"/>
     </w:p>
     <w:p>
       <w:pPr>
@@ -3603,47 +4476,289 @@
         </w:rPr>
       </w:pPr>
       <w:bookmarkStart w:id="18" w:name="_Toc183641552"/>
-      <w:bookmarkStart w:id="19" w:name="_Toc183642000"/>
-      <w:r>
-        <w:rPr>
-          <w:lang w:val="en-US"/>
-        </w:rPr>
-        <w:t>Vytenio integraciniai testai</w:t>
+      <w:bookmarkStart w:id="19" w:name="_Toc183732961"/>
+      <w:proofErr w:type="spellStart"/>
+      <w:r>
+        <w:rPr>
+          <w:lang w:val="en-US"/>
+        </w:rPr>
+        <w:t>Vytenio</w:t>
+      </w:r>
+      <w:proofErr w:type="spellEnd"/>
+      <w:r>
+        <w:rPr>
+          <w:lang w:val="en-US"/>
+        </w:rPr>
+        <w:t xml:space="preserve"> </w:t>
+      </w:r>
+      <w:proofErr w:type="spellStart"/>
+      <w:r>
+        <w:rPr>
+          <w:lang w:val="en-US"/>
+        </w:rPr>
+        <w:t>integraciniai</w:t>
+      </w:r>
+      <w:proofErr w:type="spellEnd"/>
+      <w:r>
+        <w:rPr>
+          <w:lang w:val="en-US"/>
+        </w:rPr>
+        <w:t xml:space="preserve"> </w:t>
+      </w:r>
+      <w:proofErr w:type="spellStart"/>
+      <w:r>
+        <w:rPr>
+          <w:lang w:val="en-US"/>
+        </w:rPr>
+        <w:t>testai</w:t>
       </w:r>
       <w:bookmarkEnd w:id="18"/>
       <w:bookmarkEnd w:id="19"/>
-    </w:p>
-    <w:p>
-      <w:pPr>
-        <w:rPr>
-          <w:lang w:val="en-US"/>
-        </w:rPr>
-      </w:pPr>
-    </w:p>
-    <w:p>
-      <w:pPr>
-        <w:rPr>
-          <w:lang w:val="en-US"/>
-        </w:rPr>
-      </w:pPr>
-      <w:r>
-        <w:rPr>
-          <w:lang w:val="en-US"/>
-        </w:rPr>
-        <w:t>Buvo siekiama ištestuoti kliento ir serverio tarpusavio komunikaciją – žinučių siuntimą ir gavimą.</w:t>
-      </w:r>
-    </w:p>
-    <w:p>
-      <w:pPr>
-        <w:rPr>
-          <w:lang w:val="en-US"/>
-        </w:rPr>
-      </w:pPr>
-      <w:r>
-        <w:rPr>
-          <w:lang w:val="en-US"/>
-        </w:rPr>
-        <w:t>Testuotas WebSocketComunication klasės metodas:</w:t>
+      <w:proofErr w:type="spellEnd"/>
+    </w:p>
+    <w:p>
+      <w:pPr>
+        <w:rPr>
+          <w:lang w:val="en-US"/>
+        </w:rPr>
+      </w:pPr>
+    </w:p>
+    <w:p>
+      <w:pPr>
+        <w:rPr>
+          <w:lang w:val="en-US"/>
+        </w:rPr>
+      </w:pPr>
+      <w:proofErr w:type="spellStart"/>
+      <w:r>
+        <w:rPr>
+          <w:lang w:val="en-US"/>
+        </w:rPr>
+        <w:t>Buvo</w:t>
+      </w:r>
+      <w:proofErr w:type="spellEnd"/>
+      <w:r>
+        <w:rPr>
+          <w:lang w:val="en-US"/>
+        </w:rPr>
+        <w:t xml:space="preserve"> </w:t>
+      </w:r>
+      <w:proofErr w:type="spellStart"/>
+      <w:r>
+        <w:rPr>
+          <w:lang w:val="en-US"/>
+        </w:rPr>
+        <w:t>siekiama</w:t>
+      </w:r>
+      <w:proofErr w:type="spellEnd"/>
+      <w:r>
+        <w:rPr>
+          <w:lang w:val="en-US"/>
+        </w:rPr>
+        <w:t xml:space="preserve"> </w:t>
+      </w:r>
+      <w:proofErr w:type="spellStart"/>
+      <w:r>
+        <w:rPr>
+          <w:lang w:val="en-US"/>
+        </w:rPr>
+        <w:t>ištestuoti</w:t>
+      </w:r>
+      <w:proofErr w:type="spellEnd"/>
+      <w:r>
+        <w:rPr>
+          <w:lang w:val="en-US"/>
+        </w:rPr>
+        <w:t xml:space="preserve"> </w:t>
+      </w:r>
+      <w:proofErr w:type="spellStart"/>
+      <w:r>
+        <w:rPr>
+          <w:lang w:val="en-US"/>
+        </w:rPr>
+        <w:t>kliento</w:t>
+      </w:r>
+      <w:proofErr w:type="spellEnd"/>
+      <w:r>
+        <w:rPr>
+          <w:lang w:val="en-US"/>
+        </w:rPr>
+        <w:t xml:space="preserve"> </w:t>
+      </w:r>
+      <w:proofErr w:type="spellStart"/>
+      <w:r>
+        <w:rPr>
+          <w:lang w:val="en-US"/>
+        </w:rPr>
+        <w:t>ir</w:t>
+      </w:r>
+      <w:proofErr w:type="spellEnd"/>
+      <w:r>
+        <w:rPr>
+          <w:lang w:val="en-US"/>
+        </w:rPr>
+        <w:t xml:space="preserve"> </w:t>
+      </w:r>
+      <w:proofErr w:type="spellStart"/>
+      <w:r>
+        <w:rPr>
+          <w:lang w:val="en-US"/>
+        </w:rPr>
+        <w:t>serverio</w:t>
+      </w:r>
+      <w:proofErr w:type="spellEnd"/>
+      <w:r>
+        <w:rPr>
+          <w:lang w:val="en-US"/>
+        </w:rPr>
+        <w:t xml:space="preserve"> </w:t>
+      </w:r>
+      <w:proofErr w:type="spellStart"/>
+      <w:r>
+        <w:rPr>
+          <w:lang w:val="en-US"/>
+        </w:rPr>
+        <w:t>tarpusavio</w:t>
+      </w:r>
+      <w:proofErr w:type="spellEnd"/>
+      <w:r>
+        <w:rPr>
+          <w:lang w:val="en-US"/>
+        </w:rPr>
+        <w:t xml:space="preserve"> </w:t>
+      </w:r>
+      <w:proofErr w:type="spellStart"/>
+      <w:r>
+        <w:rPr>
+          <w:lang w:val="en-US"/>
+        </w:rPr>
+        <w:t>komunikaciją</w:t>
+      </w:r>
+      <w:proofErr w:type="spellEnd"/>
+      <w:r>
+        <w:rPr>
+          <w:lang w:val="en-US"/>
+        </w:rPr>
+        <w:t xml:space="preserve"> – </w:t>
+      </w:r>
+      <w:proofErr w:type="spellStart"/>
+      <w:r>
+        <w:rPr>
+          <w:lang w:val="en-US"/>
+        </w:rPr>
+        <w:t>žinučių</w:t>
+      </w:r>
+      <w:proofErr w:type="spellEnd"/>
+      <w:r>
+        <w:rPr>
+          <w:lang w:val="en-US"/>
+        </w:rPr>
+        <w:t xml:space="preserve"> </w:t>
+      </w:r>
+      <w:proofErr w:type="spellStart"/>
+      <w:r>
+        <w:rPr>
+          <w:lang w:val="en-US"/>
+        </w:rPr>
+        <w:t>siuntimą</w:t>
+      </w:r>
+      <w:proofErr w:type="spellEnd"/>
+      <w:r>
+        <w:rPr>
+          <w:lang w:val="en-US"/>
+        </w:rPr>
+        <w:t xml:space="preserve"> </w:t>
+      </w:r>
+      <w:proofErr w:type="spellStart"/>
+      <w:r>
+        <w:rPr>
+          <w:lang w:val="en-US"/>
+        </w:rPr>
+        <w:t>ir</w:t>
+      </w:r>
+      <w:proofErr w:type="spellEnd"/>
+      <w:r>
+        <w:rPr>
+          <w:lang w:val="en-US"/>
+        </w:rPr>
+        <w:t xml:space="preserve"> </w:t>
+      </w:r>
+      <w:proofErr w:type="spellStart"/>
+      <w:r>
+        <w:rPr>
+          <w:lang w:val="en-US"/>
+        </w:rPr>
+        <w:t>gavimą</w:t>
+      </w:r>
+      <w:proofErr w:type="spellEnd"/>
+      <w:r>
+        <w:rPr>
+          <w:lang w:val="en-US"/>
+        </w:rPr>
+        <w:t>.</w:t>
+      </w:r>
+    </w:p>
+    <w:p>
+      <w:pPr>
+        <w:rPr>
+          <w:lang w:val="en-US"/>
+        </w:rPr>
+      </w:pPr>
+      <w:proofErr w:type="spellStart"/>
+      <w:r>
+        <w:rPr>
+          <w:lang w:val="en-US"/>
+        </w:rPr>
+        <w:t>Testuotas</w:t>
+      </w:r>
+      <w:proofErr w:type="spellEnd"/>
+      <w:r>
+        <w:rPr>
+          <w:lang w:val="en-US"/>
+        </w:rPr>
+        <w:t xml:space="preserve"> </w:t>
+      </w:r>
+      <w:proofErr w:type="spellStart"/>
+      <w:r>
+        <w:rPr>
+          <w:lang w:val="en-US"/>
+        </w:rPr>
+        <w:t>WebSocketComunication</w:t>
+      </w:r>
+      <w:proofErr w:type="spellEnd"/>
+      <w:r>
+        <w:rPr>
+          <w:lang w:val="en-US"/>
+        </w:rPr>
+        <w:t xml:space="preserve"> </w:t>
+      </w:r>
+      <w:proofErr w:type="spellStart"/>
+      <w:r>
+        <w:rPr>
+          <w:lang w:val="en-US"/>
+        </w:rPr>
+        <w:t>klasės</w:t>
+      </w:r>
+      <w:proofErr w:type="spellEnd"/>
+      <w:r>
+        <w:rPr>
+          <w:lang w:val="en-US"/>
+        </w:rPr>
+        <w:t xml:space="preserve"> </w:t>
+      </w:r>
+      <w:proofErr w:type="spellStart"/>
+      <w:r>
+        <w:rPr>
+          <w:lang w:val="en-US"/>
+        </w:rPr>
+        <w:t>metodas</w:t>
+      </w:r>
+      <w:proofErr w:type="spellEnd"/>
+      <w:r>
+        <w:rPr>
+          <w:lang w:val="en-US"/>
+        </w:rPr>
+        <w:t>:</w:t>
       </w:r>
     </w:p>
     <w:p>
@@ -3756,11 +4871,33 @@
           <w:lang w:val="en-US"/>
         </w:rPr>
       </w:pPr>
-      <w:r>
-        <w:rPr>
-          <w:lang w:val="en-US"/>
-        </w:rPr>
-        <w:t>Integracinis testas:</w:t>
+      <w:proofErr w:type="spellStart"/>
+      <w:r>
+        <w:rPr>
+          <w:lang w:val="en-US"/>
+        </w:rPr>
+        <w:t>Integracinis</w:t>
+      </w:r>
+      <w:proofErr w:type="spellEnd"/>
+      <w:r>
+        <w:rPr>
+          <w:lang w:val="en-US"/>
+        </w:rPr>
+        <w:t xml:space="preserve"> </w:t>
+      </w:r>
+      <w:proofErr w:type="spellStart"/>
+      <w:r>
+        <w:rPr>
+          <w:lang w:val="en-US"/>
+        </w:rPr>
+        <w:t>testas</w:t>
+      </w:r>
+      <w:proofErr w:type="spellEnd"/>
+      <w:r>
+        <w:rPr>
+          <w:lang w:val="en-US"/>
+        </w:rPr>
+        <w:t>:</w:t>
       </w:r>
     </w:p>
     <w:p>
@@ -3824,11 +4961,19 @@
           <w:lang w:val="en-US"/>
         </w:rPr>
       </w:pPr>
-      <w:r>
-        <w:rPr>
-          <w:lang w:val="en-US"/>
-        </w:rPr>
-        <w:t>Rezultatas:</w:t>
+      <w:proofErr w:type="spellStart"/>
+      <w:r>
+        <w:rPr>
+          <w:lang w:val="en-US"/>
+        </w:rPr>
+        <w:t>Rezultatas</w:t>
+      </w:r>
+      <w:proofErr w:type="spellEnd"/>
+      <w:r>
+        <w:rPr>
+          <w:lang w:val="en-US"/>
+        </w:rPr>
+        <w:t>:</w:t>
       </w:r>
     </w:p>
     <w:p>
@@ -3893,11 +5038,33 @@
           <w:lang w:val="en-US"/>
         </w:rPr>
       </w:pPr>
-      <w:r>
-        <w:rPr>
-          <w:lang w:val="en-US"/>
-        </w:rPr>
-        <w:t>Integracinis testas:</w:t>
+      <w:proofErr w:type="spellStart"/>
+      <w:r>
+        <w:rPr>
+          <w:lang w:val="en-US"/>
+        </w:rPr>
+        <w:t>Integracinis</w:t>
+      </w:r>
+      <w:proofErr w:type="spellEnd"/>
+      <w:r>
+        <w:rPr>
+          <w:lang w:val="en-US"/>
+        </w:rPr>
+        <w:t xml:space="preserve"> </w:t>
+      </w:r>
+      <w:proofErr w:type="spellStart"/>
+      <w:r>
+        <w:rPr>
+          <w:lang w:val="en-US"/>
+        </w:rPr>
+        <w:t>testas</w:t>
+      </w:r>
+      <w:proofErr w:type="spellEnd"/>
+      <w:r>
+        <w:rPr>
+          <w:lang w:val="en-US"/>
+        </w:rPr>
+        <w:t>:</w:t>
       </w:r>
     </w:p>
     <w:p>
@@ -3961,11 +5128,19 @@
           <w:lang w:val="en-US"/>
         </w:rPr>
       </w:pPr>
-      <w:r>
-        <w:rPr>
-          <w:lang w:val="en-US"/>
-        </w:rPr>
-        <w:t>Rezultatas:</w:t>
+      <w:proofErr w:type="spellStart"/>
+      <w:r>
+        <w:rPr>
+          <w:lang w:val="en-US"/>
+        </w:rPr>
+        <w:t>Rezultatas</w:t>
+      </w:r>
+      <w:proofErr w:type="spellEnd"/>
+      <w:r>
+        <w:rPr>
+          <w:lang w:val="en-US"/>
+        </w:rPr>
+        <w:t>:</w:t>
       </w:r>
     </w:p>
     <w:p>
@@ -4029,11 +5204,61 @@
           <w:lang w:val="en-US"/>
         </w:rPr>
       </w:pPr>
-      <w:r>
-        <w:rPr>
-          <w:lang w:val="en-US"/>
-        </w:rPr>
-        <w:t>Testuotas WebSocketComunication klasės metodas:</w:t>
+      <w:proofErr w:type="spellStart"/>
+      <w:r>
+        <w:rPr>
+          <w:lang w:val="en-US"/>
+        </w:rPr>
+        <w:t>Testuotas</w:t>
+      </w:r>
+      <w:proofErr w:type="spellEnd"/>
+      <w:r>
+        <w:rPr>
+          <w:lang w:val="en-US"/>
+        </w:rPr>
+        <w:t xml:space="preserve"> </w:t>
+      </w:r>
+      <w:proofErr w:type="spellStart"/>
+      <w:r>
+        <w:rPr>
+          <w:lang w:val="en-US"/>
+        </w:rPr>
+        <w:t>WebSocketComunication</w:t>
+      </w:r>
+      <w:proofErr w:type="spellEnd"/>
+      <w:r>
+        <w:rPr>
+          <w:lang w:val="en-US"/>
+        </w:rPr>
+        <w:t xml:space="preserve"> </w:t>
+      </w:r>
+      <w:proofErr w:type="spellStart"/>
+      <w:r>
+        <w:rPr>
+          <w:lang w:val="en-US"/>
+        </w:rPr>
+        <w:t>klasės</w:t>
+      </w:r>
+      <w:proofErr w:type="spellEnd"/>
+      <w:r>
+        <w:rPr>
+          <w:lang w:val="en-US"/>
+        </w:rPr>
+        <w:t xml:space="preserve"> </w:t>
+      </w:r>
+      <w:proofErr w:type="spellStart"/>
+      <w:r>
+        <w:rPr>
+          <w:lang w:val="en-US"/>
+        </w:rPr>
+        <w:t>metodas</w:t>
+      </w:r>
+      <w:proofErr w:type="spellEnd"/>
+      <w:r>
+        <w:rPr>
+          <w:lang w:val="en-US"/>
+        </w:rPr>
+        <w:t>:</w:t>
       </w:r>
     </w:p>
     <w:p>
@@ -4097,11 +5322,33 @@
           <w:lang w:val="en-US"/>
         </w:rPr>
       </w:pPr>
-      <w:r>
-        <w:rPr>
-          <w:lang w:val="en-US"/>
-        </w:rPr>
-        <w:t>Integracinis testas:</w:t>
+      <w:proofErr w:type="spellStart"/>
+      <w:r>
+        <w:rPr>
+          <w:lang w:val="en-US"/>
+        </w:rPr>
+        <w:t>Integracinis</w:t>
+      </w:r>
+      <w:proofErr w:type="spellEnd"/>
+      <w:r>
+        <w:rPr>
+          <w:lang w:val="en-US"/>
+        </w:rPr>
+        <w:t xml:space="preserve"> </w:t>
+      </w:r>
+      <w:proofErr w:type="spellStart"/>
+      <w:r>
+        <w:rPr>
+          <w:lang w:val="en-US"/>
+        </w:rPr>
+        <w:t>testas</w:t>
+      </w:r>
+      <w:proofErr w:type="spellEnd"/>
+      <w:r>
+        <w:rPr>
+          <w:lang w:val="en-US"/>
+        </w:rPr>
+        <w:t>:</w:t>
       </w:r>
     </w:p>
     <w:p>
@@ -4165,11 +5412,19 @@
           <w:lang w:val="en-US"/>
         </w:rPr>
       </w:pPr>
-      <w:r>
-        <w:rPr>
-          <w:lang w:val="en-US"/>
-        </w:rPr>
-        <w:t>Rezultatas:</w:t>
+      <w:proofErr w:type="spellStart"/>
+      <w:r>
+        <w:rPr>
+          <w:lang w:val="en-US"/>
+        </w:rPr>
+        <w:t>Rezultatas</w:t>
+      </w:r>
+      <w:proofErr w:type="spellEnd"/>
+      <w:r>
+        <w:rPr>
+          <w:lang w:val="en-US"/>
+        </w:rPr>
+        <w:t>:</w:t>
       </w:r>
     </w:p>
     <w:p>
@@ -4239,15 +5494,45 @@
         </w:rPr>
       </w:pPr>
       <w:bookmarkStart w:id="20" w:name="_Toc183641553"/>
-      <w:bookmarkStart w:id="21" w:name="_Toc183642001"/>
-      <w:r>
-        <w:rPr>
-          <w:lang w:val="en-US"/>
-        </w:rPr>
-        <w:t>Gabijos integraciniai testai</w:t>
+      <w:bookmarkStart w:id="21" w:name="_Toc183732962"/>
+      <w:proofErr w:type="spellStart"/>
+      <w:r>
+        <w:rPr>
+          <w:lang w:val="en-US"/>
+        </w:rPr>
+        <w:t>Gabijos</w:t>
+      </w:r>
+      <w:proofErr w:type="spellEnd"/>
+      <w:r>
+        <w:rPr>
+          <w:lang w:val="en-US"/>
+        </w:rPr>
+        <w:t xml:space="preserve"> </w:t>
+      </w:r>
+      <w:proofErr w:type="spellStart"/>
+      <w:r>
+        <w:rPr>
+          <w:lang w:val="en-US"/>
+        </w:rPr>
+        <w:t>integraciniai</w:t>
+      </w:r>
+      <w:proofErr w:type="spellEnd"/>
+      <w:r>
+        <w:rPr>
+          <w:lang w:val="en-US"/>
+        </w:rPr>
+        <w:t xml:space="preserve"> </w:t>
+      </w:r>
+      <w:proofErr w:type="spellStart"/>
+      <w:r>
+        <w:rPr>
+          <w:lang w:val="en-US"/>
+        </w:rPr>
+        <w:t>testai</w:t>
       </w:r>
       <w:bookmarkEnd w:id="20"/>
       <w:bookmarkEnd w:id="21"/>
+      <w:proofErr w:type="spellEnd"/>
     </w:p>
     <w:p>
       <w:pPr>
@@ -4261,35 +5546,115 @@
         </w:rPr>
       </w:pPr>
       <w:bookmarkStart w:id="22" w:name="_Toc183641554"/>
-      <w:bookmarkStart w:id="23" w:name="_Toc183642002"/>
-      <w:r>
-        <w:rPr>
-          <w:lang w:val="en-US"/>
-        </w:rPr>
-        <w:t>Mariaus integraciniai testai</w:t>
+      <w:bookmarkStart w:id="23" w:name="_Toc183732963"/>
+      <w:proofErr w:type="spellStart"/>
+      <w:r>
+        <w:rPr>
+          <w:lang w:val="en-US"/>
+        </w:rPr>
+        <w:t>Mariaus</w:t>
+      </w:r>
+      <w:proofErr w:type="spellEnd"/>
+      <w:r>
+        <w:rPr>
+          <w:lang w:val="en-US"/>
+        </w:rPr>
+        <w:t xml:space="preserve"> </w:t>
+      </w:r>
+      <w:proofErr w:type="spellStart"/>
+      <w:r>
+        <w:rPr>
+          <w:lang w:val="en-US"/>
+        </w:rPr>
+        <w:t>integraciniai</w:t>
+      </w:r>
+      <w:proofErr w:type="spellEnd"/>
+      <w:r>
+        <w:rPr>
+          <w:lang w:val="en-US"/>
+        </w:rPr>
+        <w:t xml:space="preserve"> </w:t>
+      </w:r>
+      <w:proofErr w:type="spellStart"/>
+      <w:r>
+        <w:rPr>
+          <w:lang w:val="en-US"/>
+        </w:rPr>
+        <w:t>testai</w:t>
       </w:r>
       <w:bookmarkEnd w:id="22"/>
       <w:bookmarkEnd w:id="23"/>
-    </w:p>
-    <w:p>
-      <w:pPr>
-        <w:rPr>
-          <w:lang w:val="en-US"/>
-        </w:rPr>
-      </w:pPr>
-    </w:p>
-    <w:p>
-      <w:pPr>
-        <w:rPr>
-          <w:lang w:val="en-US"/>
-        </w:rPr>
-      </w:pPr>
+      <w:proofErr w:type="spellEnd"/>
+    </w:p>
+    <w:p>
+      <w:pPr>
+        <w:rPr>
+          <w:lang w:val="en-US"/>
+        </w:rPr>
+      </w:pPr>
+    </w:p>
+    <w:p>
+      <w:pPr>
+        <w:rPr>
+          <w:lang w:val="en-US"/>
+        </w:rPr>
+      </w:pPr>
+      <w:proofErr w:type="spellStart"/>
       <w:r>
         <w:rPr>
           <w:lang w:val="en-US"/>
         </w:rPr>
         <w:lastRenderedPageBreak/>
-        <w:t>Testuotas WebSocketComunication klasės metodas:</w:t>
+        <w:t>Testuotas</w:t>
+      </w:r>
+      <w:proofErr w:type="spellEnd"/>
+      <w:r>
+        <w:rPr>
+          <w:lang w:val="en-US"/>
+        </w:rPr>
+        <w:t xml:space="preserve"> </w:t>
+      </w:r>
+      <w:proofErr w:type="spellStart"/>
+      <w:r>
+        <w:rPr>
+          <w:lang w:val="en-US"/>
+        </w:rPr>
+        <w:t>WebSocketComunication</w:t>
+      </w:r>
+      <w:proofErr w:type="spellEnd"/>
+      <w:r>
+        <w:rPr>
+          <w:lang w:val="en-US"/>
+        </w:rPr>
+        <w:t xml:space="preserve"> </w:t>
+      </w:r>
+      <w:proofErr w:type="spellStart"/>
+      <w:r>
+        <w:rPr>
+          <w:lang w:val="en-US"/>
+        </w:rPr>
+        <w:t>klasės</w:t>
+      </w:r>
+      <w:proofErr w:type="spellEnd"/>
+      <w:r>
+        <w:rPr>
+          <w:lang w:val="en-US"/>
+        </w:rPr>
+        <w:t xml:space="preserve"> </w:t>
+      </w:r>
+      <w:proofErr w:type="spellStart"/>
+      <w:r>
+        <w:rPr>
+          <w:lang w:val="en-US"/>
+        </w:rPr>
+        <w:t>metodas</w:t>
+      </w:r>
+      <w:proofErr w:type="spellEnd"/>
+      <w:r>
+        <w:rPr>
+          <w:lang w:val="en-US"/>
+        </w:rPr>
+        <w:t>:</w:t>
       </w:r>
       <w:r>
         <w:rPr>
@@ -4371,11 +5736,33 @@
           <w:lang w:val="en-US"/>
         </w:rPr>
       </w:pPr>
-      <w:r>
-        <w:rPr>
-          <w:lang w:val="en-US"/>
-        </w:rPr>
-        <w:t>Integracinis testas:</w:t>
+      <w:proofErr w:type="spellStart"/>
+      <w:r>
+        <w:rPr>
+          <w:lang w:val="en-US"/>
+        </w:rPr>
+        <w:t>Integracinis</w:t>
+      </w:r>
+      <w:proofErr w:type="spellEnd"/>
+      <w:r>
+        <w:rPr>
+          <w:lang w:val="en-US"/>
+        </w:rPr>
+        <w:t xml:space="preserve"> </w:t>
+      </w:r>
+      <w:proofErr w:type="spellStart"/>
+      <w:r>
+        <w:rPr>
+          <w:lang w:val="en-US"/>
+        </w:rPr>
+        <w:t>testas</w:t>
+      </w:r>
+      <w:proofErr w:type="spellEnd"/>
+      <w:r>
+        <w:rPr>
+          <w:lang w:val="en-US"/>
+        </w:rPr>
+        <w:t>:</w:t>
       </w:r>
     </w:p>
     <w:p>
@@ -4444,11 +5831,19 @@
           <w:lang w:val="en-US"/>
         </w:rPr>
       </w:pPr>
-      <w:r>
-        <w:rPr>
-          <w:lang w:val="en-US"/>
-        </w:rPr>
-        <w:t>Rezultatas:</w:t>
+      <w:proofErr w:type="spellStart"/>
+      <w:r>
+        <w:rPr>
+          <w:lang w:val="en-US"/>
+        </w:rPr>
+        <w:t>Rezultatas</w:t>
+      </w:r>
+      <w:proofErr w:type="spellEnd"/>
+      <w:r>
+        <w:rPr>
+          <w:lang w:val="en-US"/>
+        </w:rPr>
+        <w:t>:</w:t>
       </w:r>
     </w:p>
     <w:p>
@@ -4544,15 +5939,37 @@
         </w:rPr>
       </w:pPr>
       <w:bookmarkStart w:id="24" w:name="_Toc183641555"/>
-      <w:bookmarkStart w:id="25" w:name="_Toc183642003"/>
-      <w:r>
-        <w:rPr>
-          <w:lang w:val="en-US"/>
-        </w:rPr>
-        <w:t>Igno integraciniai testai</w:t>
+      <w:bookmarkStart w:id="25" w:name="_Toc183732964"/>
+      <w:r>
+        <w:rPr>
+          <w:lang w:val="en-US"/>
+        </w:rPr>
+        <w:t xml:space="preserve">Igno </w:t>
+      </w:r>
+      <w:proofErr w:type="spellStart"/>
+      <w:r>
+        <w:rPr>
+          <w:lang w:val="en-US"/>
+        </w:rPr>
+        <w:t>integraciniai</w:t>
+      </w:r>
+      <w:proofErr w:type="spellEnd"/>
+      <w:r>
+        <w:rPr>
+          <w:lang w:val="en-US"/>
+        </w:rPr>
+        <w:t xml:space="preserve"> </w:t>
+      </w:r>
+      <w:proofErr w:type="spellStart"/>
+      <w:r>
+        <w:rPr>
+          <w:lang w:val="en-US"/>
+        </w:rPr>
+        <w:t>testai</w:t>
       </w:r>
       <w:bookmarkEnd w:id="24"/>
       <w:bookmarkEnd w:id="25"/>
+      <w:proofErr w:type="spellEnd"/>
     </w:p>
     <w:p>
       <w:pPr>

</xml_diff>